<commit_message>
Feature Selection and Real Time Analysis remaining only
</commit_message>
<xml_diff>
--- a/Docs/Materials and Methods.docx
+++ b/Docs/Materials and Methods.docx
@@ -2744,8 +2744,848 @@
         </w:rPr>
         <w:t>to the neural network to convert the output labels into one hot vectors and to shuffle the input before training.</w:t>
       </w:r>
+    </w:p>
+    <w:p>
+      <w:pPr>
+        <w:spacing w:line="360" w:lineRule="auto"/>
+        <w:jc w:val="both"/>
+        <w:rPr>
+          <w:rFonts w:ascii="Times New Roman" w:hAnsi="Times New Roman" w:cs="Times New Roman"/>
+          <w:sz w:val="24"/>
+          <w:szCs w:val="24"/>
+        </w:rPr>
+      </w:pPr>
+    </w:p>
+    <w:p>
+      <w:pPr>
+        <w:spacing w:line="360" w:lineRule="auto"/>
+        <w:jc w:val="both"/>
+        <w:rPr>
+          <w:rFonts w:ascii="Times New Roman" w:hAnsi="Times New Roman" w:cs="Times New Roman"/>
+          <w:sz w:val="24"/>
+          <w:szCs w:val="24"/>
+        </w:rPr>
+      </w:pPr>
+    </w:p>
+    <w:p>
+      <w:pPr>
+        <w:spacing w:line="480" w:lineRule="auto"/>
+        <w:jc w:val="both"/>
+        <w:rPr>
+          <w:rFonts w:ascii="Times New Roman" w:hAnsi="Times New Roman" w:cs="Times New Roman"/>
+          <w:sz w:val="36"/>
+          <w:szCs w:val="36"/>
+        </w:rPr>
+      </w:pPr>
+      <w:r>
+        <w:rPr>
+          <w:rFonts w:ascii="Times New Roman" w:hAnsi="Times New Roman" w:cs="Times New Roman"/>
+          <w:sz w:val="36"/>
+          <w:szCs w:val="36"/>
+        </w:rPr>
+        <w:lastRenderedPageBreak/>
+        <w:t>PyQt</w:t>
+      </w:r>
+    </w:p>
+    <w:p>
+      <w:pPr>
+        <w:spacing w:line="360" w:lineRule="auto"/>
+        <w:jc w:val="both"/>
+        <w:rPr>
+          <w:rFonts w:ascii="Times New Roman" w:hAnsi="Times New Roman" w:cs="Times New Roman"/>
+          <w:sz w:val="24"/>
+          <w:szCs w:val="24"/>
+        </w:rPr>
+      </w:pPr>
+      <w:r>
+        <w:rPr>
+          <w:rFonts w:ascii="Times New Roman" w:hAnsi="Times New Roman" w:cs="Times New Roman"/>
+          <w:sz w:val="24"/>
+          <w:szCs w:val="24"/>
+        </w:rPr>
+        <w:t>P</w:t>
+      </w:r>
+      <w:r>
+        <w:rPr>
+          <w:rFonts w:ascii="Times New Roman" w:hAnsi="Times New Roman" w:cs="Times New Roman"/>
+          <w:sz w:val="24"/>
+          <w:szCs w:val="24"/>
+        </w:rPr>
+        <w:t xml:space="preserve">yQt is a Python binding of the cross-platform GUI toolkit Qt, implemented as a Python plug-in. PyQt is free software developed by the British </w:t>
+      </w:r>
+      <w:r>
+        <w:rPr>
+          <w:rFonts w:ascii="Times New Roman" w:hAnsi="Times New Roman" w:cs="Times New Roman"/>
+          <w:sz w:val="24"/>
+          <w:szCs w:val="24"/>
+        </w:rPr>
+        <w:t>Firm</w:t>
+      </w:r>
+      <w:r>
+        <w:rPr>
+          <w:rFonts w:ascii="Times New Roman" w:hAnsi="Times New Roman" w:cs="Times New Roman"/>
+          <w:sz w:val="24"/>
+          <w:szCs w:val="24"/>
+        </w:rPr>
+        <w:t xml:space="preserve"> Riverbank Computing</w:t>
+      </w:r>
+      <w:r>
+        <w:rPr>
+          <w:rFonts w:ascii="Times New Roman" w:hAnsi="Times New Roman" w:cs="Times New Roman"/>
+          <w:sz w:val="24"/>
+          <w:szCs w:val="24"/>
+        </w:rPr>
+        <w:t xml:space="preserve">. </w:t>
+      </w:r>
+      <w:r>
+        <w:rPr>
+          <w:rFonts w:ascii="Times New Roman" w:hAnsi="Times New Roman" w:cs="Times New Roman"/>
+          <w:sz w:val="24"/>
+          <w:szCs w:val="24"/>
+        </w:rPr>
+        <w:t>PyQt is available in two editions: PyQt4 which will build against Qt 4.x and 5.x and PyQt5 which will only build against 5.x. Both editions can be built for Python 2 and 3.</w:t>
+      </w:r>
+      <w:r>
+        <w:rPr>
+          <w:rFonts w:ascii="Times New Roman" w:hAnsi="Times New Roman" w:cs="Times New Roman"/>
+          <w:sz w:val="24"/>
+          <w:szCs w:val="24"/>
+        </w:rPr>
+        <w:t xml:space="preserve"> </w:t>
+      </w:r>
+      <w:r>
+        <w:rPr>
+          <w:rFonts w:ascii="Times New Roman" w:hAnsi="Times New Roman" w:cs="Times New Roman"/>
+          <w:sz w:val="24"/>
+          <w:szCs w:val="24"/>
+        </w:rPr>
+        <w:t>PyQt supports Microsoft Windows as well as various flavours of Unix, including Linux an</w:t>
+      </w:r>
+      <w:r>
+        <w:rPr>
+          <w:rFonts w:ascii="Times New Roman" w:hAnsi="Times New Roman" w:cs="Times New Roman"/>
+          <w:sz w:val="24"/>
+          <w:szCs w:val="24"/>
+        </w:rPr>
+        <w:t>d macOS.</w:t>
+      </w:r>
+    </w:p>
+    <w:p>
+      <w:pPr>
+        <w:spacing w:line="360" w:lineRule="auto"/>
+        <w:jc w:val="both"/>
+        <w:rPr>
+          <w:rFonts w:ascii="Times New Roman" w:hAnsi="Times New Roman" w:cs="Times New Roman"/>
+          <w:sz w:val="24"/>
+          <w:szCs w:val="24"/>
+        </w:rPr>
+      </w:pPr>
+      <w:r>
+        <w:rPr>
+          <w:rFonts w:ascii="Times New Roman" w:hAnsi="Times New Roman" w:cs="Times New Roman"/>
+          <w:sz w:val="24"/>
+          <w:szCs w:val="24"/>
+        </w:rPr>
+        <w:t>PyQt implements around 440 classes and ove</w:t>
+      </w:r>
+      <w:r>
+        <w:rPr>
+          <w:rFonts w:ascii="Times New Roman" w:hAnsi="Times New Roman" w:cs="Times New Roman"/>
+          <w:sz w:val="24"/>
+          <w:szCs w:val="24"/>
+        </w:rPr>
+        <w:t>r 6,000 functions and methods</w:t>
+      </w:r>
+      <w:r>
+        <w:rPr>
+          <w:rFonts w:ascii="Times New Roman" w:hAnsi="Times New Roman" w:cs="Times New Roman"/>
+          <w:sz w:val="24"/>
+          <w:szCs w:val="24"/>
+        </w:rPr>
+        <w:t xml:space="preserve"> including:</w:t>
+      </w:r>
+    </w:p>
+    <w:p>
+      <w:pPr>
+        <w:pStyle w:val="ListParagraph"/>
+        <w:numPr>
+          <w:ilvl w:val="0"/>
+          <w:numId w:val="6"/>
+        </w:numPr>
+        <w:spacing w:line="360" w:lineRule="auto"/>
+        <w:jc w:val="both"/>
+        <w:rPr>
+          <w:rFonts w:ascii="Times New Roman" w:hAnsi="Times New Roman" w:cs="Times New Roman"/>
+          <w:sz w:val="24"/>
+          <w:szCs w:val="24"/>
+        </w:rPr>
+      </w:pPr>
+      <w:r>
+        <w:rPr>
+          <w:rFonts w:ascii="Times New Roman" w:hAnsi="Times New Roman" w:cs="Times New Roman"/>
+          <w:sz w:val="24"/>
+          <w:szCs w:val="24"/>
+        </w:rPr>
+        <w:t>S</w:t>
+      </w:r>
+      <w:r>
+        <w:rPr>
+          <w:rFonts w:ascii="Times New Roman" w:hAnsi="Times New Roman" w:cs="Times New Roman"/>
+          <w:sz w:val="24"/>
+          <w:szCs w:val="24"/>
+        </w:rPr>
+        <w:t>ubstantial set of GUI widgets</w:t>
+      </w:r>
+    </w:p>
+    <w:p>
+      <w:pPr>
+        <w:pStyle w:val="ListParagraph"/>
+        <w:numPr>
+          <w:ilvl w:val="0"/>
+          <w:numId w:val="6"/>
+        </w:numPr>
+        <w:spacing w:line="360" w:lineRule="auto"/>
+        <w:jc w:val="both"/>
+        <w:rPr>
+          <w:rFonts w:ascii="Times New Roman" w:hAnsi="Times New Roman" w:cs="Times New Roman"/>
+          <w:sz w:val="24"/>
+          <w:szCs w:val="24"/>
+        </w:rPr>
+      </w:pPr>
+      <w:r>
+        <w:rPr>
+          <w:rFonts w:ascii="Times New Roman" w:hAnsi="Times New Roman" w:cs="Times New Roman"/>
+          <w:sz w:val="24"/>
+          <w:szCs w:val="24"/>
+        </w:rPr>
+        <w:t>C</w:t>
+      </w:r>
+      <w:r>
+        <w:rPr>
+          <w:rFonts w:ascii="Times New Roman" w:hAnsi="Times New Roman" w:cs="Times New Roman"/>
+          <w:sz w:val="24"/>
+          <w:szCs w:val="24"/>
+        </w:rPr>
+        <w:t>lasses for accessing SQL databases (ODBC, MySQL, PostgreSQL, Oracle, SQLite)</w:t>
+      </w:r>
+    </w:p>
+    <w:p>
+      <w:pPr>
+        <w:pStyle w:val="ListParagraph"/>
+        <w:numPr>
+          <w:ilvl w:val="0"/>
+          <w:numId w:val="6"/>
+        </w:numPr>
+        <w:spacing w:line="360" w:lineRule="auto"/>
+        <w:jc w:val="both"/>
+        <w:rPr>
+          <w:rFonts w:ascii="Times New Roman" w:hAnsi="Times New Roman" w:cs="Times New Roman"/>
+          <w:sz w:val="24"/>
+          <w:szCs w:val="24"/>
+        </w:rPr>
+      </w:pPr>
+      <w:r>
+        <w:rPr>
+          <w:rFonts w:ascii="Times New Roman" w:hAnsi="Times New Roman" w:cs="Times New Roman"/>
+          <w:sz w:val="24"/>
+          <w:szCs w:val="24"/>
+        </w:rPr>
+        <w:t>QScintilla, Scintilla-based rich text editor widget</w:t>
+      </w:r>
+    </w:p>
+    <w:p>
+      <w:pPr>
+        <w:pStyle w:val="ListParagraph"/>
+        <w:numPr>
+          <w:ilvl w:val="0"/>
+          <w:numId w:val="6"/>
+        </w:numPr>
+        <w:spacing w:line="360" w:lineRule="auto"/>
+        <w:jc w:val="both"/>
+        <w:rPr>
+          <w:rFonts w:ascii="Times New Roman" w:hAnsi="Times New Roman" w:cs="Times New Roman"/>
+          <w:sz w:val="24"/>
+          <w:szCs w:val="24"/>
+        </w:rPr>
+      </w:pPr>
+      <w:r>
+        <w:rPr>
+          <w:rFonts w:ascii="Times New Roman" w:hAnsi="Times New Roman" w:cs="Times New Roman"/>
+          <w:sz w:val="24"/>
+          <w:szCs w:val="24"/>
+        </w:rPr>
+        <w:t>D</w:t>
+      </w:r>
+      <w:r>
+        <w:rPr>
+          <w:rFonts w:ascii="Times New Roman" w:hAnsi="Times New Roman" w:cs="Times New Roman"/>
+          <w:sz w:val="24"/>
+          <w:szCs w:val="24"/>
+        </w:rPr>
+        <w:t>ata aware widgets that are automatically populated from a database</w:t>
+      </w:r>
+    </w:p>
+    <w:p>
+      <w:pPr>
+        <w:pStyle w:val="ListParagraph"/>
+        <w:numPr>
+          <w:ilvl w:val="0"/>
+          <w:numId w:val="6"/>
+        </w:numPr>
+        <w:spacing w:line="360" w:lineRule="auto"/>
+        <w:jc w:val="both"/>
+        <w:rPr>
+          <w:rFonts w:ascii="Times New Roman" w:hAnsi="Times New Roman" w:cs="Times New Roman"/>
+          <w:sz w:val="24"/>
+          <w:szCs w:val="24"/>
+        </w:rPr>
+      </w:pPr>
+      <w:r>
+        <w:rPr>
+          <w:rFonts w:ascii="Times New Roman" w:hAnsi="Times New Roman" w:cs="Times New Roman"/>
+          <w:sz w:val="24"/>
+          <w:szCs w:val="24"/>
+        </w:rPr>
+        <w:t>XML parser</w:t>
+      </w:r>
+    </w:p>
+    <w:p>
+      <w:pPr>
+        <w:pStyle w:val="ListParagraph"/>
+        <w:numPr>
+          <w:ilvl w:val="0"/>
+          <w:numId w:val="6"/>
+        </w:numPr>
+        <w:spacing w:line="360" w:lineRule="auto"/>
+        <w:jc w:val="both"/>
+        <w:rPr>
+          <w:rFonts w:ascii="Times New Roman" w:hAnsi="Times New Roman" w:cs="Times New Roman"/>
+          <w:sz w:val="24"/>
+          <w:szCs w:val="24"/>
+        </w:rPr>
+      </w:pPr>
+      <w:r>
+        <w:rPr>
+          <w:rFonts w:ascii="Times New Roman" w:hAnsi="Times New Roman" w:cs="Times New Roman"/>
+          <w:sz w:val="24"/>
+          <w:szCs w:val="24"/>
+        </w:rPr>
+        <w:t>SVG support</w:t>
+      </w:r>
+    </w:p>
+    <w:p>
+      <w:pPr>
+        <w:pStyle w:val="ListParagraph"/>
+        <w:numPr>
+          <w:ilvl w:val="0"/>
+          <w:numId w:val="6"/>
+        </w:numPr>
+        <w:spacing w:line="360" w:lineRule="auto"/>
+        <w:jc w:val="both"/>
+        <w:rPr>
+          <w:rFonts w:ascii="Times New Roman" w:hAnsi="Times New Roman" w:cs="Times New Roman"/>
+          <w:sz w:val="24"/>
+          <w:szCs w:val="24"/>
+        </w:rPr>
+      </w:pPr>
+      <w:r>
+        <w:rPr>
+          <w:rFonts w:ascii="Times New Roman" w:hAnsi="Times New Roman" w:cs="Times New Roman"/>
+          <w:sz w:val="24"/>
+          <w:szCs w:val="24"/>
+        </w:rPr>
+        <w:t>C</w:t>
+      </w:r>
+      <w:r>
+        <w:rPr>
+          <w:rFonts w:ascii="Times New Roman" w:hAnsi="Times New Roman" w:cs="Times New Roman"/>
+          <w:sz w:val="24"/>
+          <w:szCs w:val="24"/>
+        </w:rPr>
+        <w:t>lasses for embedding ActiveX controls on Windows</w:t>
+      </w:r>
+    </w:p>
+    <w:p>
+      <w:pPr>
+        <w:pStyle w:val="ListParagraph"/>
+        <w:numPr>
+          <w:ilvl w:val="0"/>
+          <w:numId w:val="6"/>
+        </w:numPr>
+        <w:spacing w:line="360" w:lineRule="auto"/>
+        <w:jc w:val="both"/>
+        <w:rPr>
+          <w:rFonts w:ascii="Times New Roman" w:hAnsi="Times New Roman" w:cs="Times New Roman"/>
+          <w:sz w:val="24"/>
+          <w:szCs w:val="24"/>
+        </w:rPr>
+      </w:pPr>
+      <w:r>
+        <w:rPr>
+          <w:rFonts w:ascii="Times New Roman" w:hAnsi="Times New Roman" w:cs="Times New Roman"/>
+          <w:sz w:val="24"/>
+          <w:szCs w:val="24"/>
+        </w:rPr>
+        <w:t>To automatically generate these bindings, Phil Thompson developed the tool SIP, which is also used in other projects.</w:t>
+      </w:r>
+    </w:p>
+    <w:p>
+      <w:pPr>
+        <w:spacing w:line="360" w:lineRule="auto"/>
+        <w:jc w:val="both"/>
+        <w:rPr>
+          <w:rFonts w:ascii="Times New Roman" w:hAnsi="Times New Roman" w:cs="Times New Roman"/>
+          <w:sz w:val="24"/>
+          <w:szCs w:val="24"/>
+        </w:rPr>
+      </w:pPr>
+    </w:p>
+    <w:p>
+      <w:pPr>
+        <w:spacing w:line="360" w:lineRule="auto"/>
+        <w:jc w:val="both"/>
+        <w:rPr>
+          <w:rFonts w:ascii="Times New Roman" w:hAnsi="Times New Roman" w:cs="Times New Roman"/>
+          <w:sz w:val="24"/>
+          <w:szCs w:val="24"/>
+        </w:rPr>
+      </w:pPr>
+      <w:r>
+        <w:rPr>
+          <w:rFonts w:ascii="Times New Roman" w:hAnsi="Times New Roman" w:cs="Times New Roman"/>
+          <w:sz w:val="24"/>
+          <w:szCs w:val="24"/>
+        </w:rPr>
+        <w:t>The main advantage of using PyQt is the strong object oriented behavior which makes using different modules in the program very easy. We used PyQt to develop the GUI which provides a visual tool for our model’s working. Object oriented behavior led to easy integration of a graph window with the main window containing the option for selecting a file. PyQt is a cross platform GUI/XML/SQL C++ framework which makes it very efficient as well as makes it possible to run on any platform available.</w:t>
+      </w:r>
+    </w:p>
+    <w:p>
+      <w:pPr>
+        <w:spacing w:line="360" w:lineRule="auto"/>
+        <w:jc w:val="both"/>
+        <w:rPr>
+          <w:rFonts w:ascii="Times New Roman" w:hAnsi="Times New Roman" w:cs="Times New Roman"/>
+          <w:sz w:val="24"/>
+          <w:szCs w:val="24"/>
+        </w:rPr>
+      </w:pPr>
+    </w:p>
+    <w:p>
+      <w:pPr>
+        <w:spacing w:line="360" w:lineRule="auto"/>
+        <w:jc w:val="both"/>
+        <w:rPr>
+          <w:rFonts w:ascii="Times New Roman" w:hAnsi="Times New Roman" w:cs="Times New Roman"/>
+          <w:sz w:val="24"/>
+          <w:szCs w:val="24"/>
+        </w:rPr>
+      </w:pPr>
+    </w:p>
+    <w:p>
+      <w:pPr>
+        <w:spacing w:line="360" w:lineRule="auto"/>
+        <w:jc w:val="both"/>
+        <w:rPr>
+          <w:rFonts w:ascii="Times New Roman" w:hAnsi="Times New Roman" w:cs="Times New Roman"/>
+          <w:sz w:val="24"/>
+          <w:szCs w:val="24"/>
+        </w:rPr>
+      </w:pPr>
+    </w:p>
+    <w:p>
+      <w:pPr>
+        <w:spacing w:line="480" w:lineRule="auto"/>
+        <w:jc w:val="both"/>
+        <w:rPr>
+          <w:rFonts w:ascii="Times New Roman" w:hAnsi="Times New Roman" w:cs="Times New Roman"/>
+          <w:sz w:val="36"/>
+          <w:szCs w:val="36"/>
+        </w:rPr>
+      </w:pPr>
+      <w:r>
+        <w:rPr>
+          <w:rFonts w:ascii="Times New Roman" w:hAnsi="Times New Roman" w:cs="Times New Roman"/>
+          <w:sz w:val="36"/>
+          <w:szCs w:val="36"/>
+        </w:rPr>
+        <w:lastRenderedPageBreak/>
+        <w:t>NumPy</w:t>
+      </w:r>
+    </w:p>
+    <w:p>
+      <w:pPr>
+        <w:spacing w:line="360" w:lineRule="auto"/>
+        <w:jc w:val="both"/>
+        <w:rPr>
+          <w:rFonts w:ascii="Times New Roman" w:hAnsi="Times New Roman" w:cs="Times New Roman"/>
+          <w:sz w:val="24"/>
+          <w:szCs w:val="24"/>
+        </w:rPr>
+      </w:pPr>
+      <w:r>
+        <w:rPr>
+          <w:rFonts w:ascii="Times New Roman" w:hAnsi="Times New Roman" w:cs="Times New Roman"/>
+          <w:sz w:val="24"/>
+          <w:szCs w:val="24"/>
+        </w:rPr>
+        <w:t>NumPy is a library for the Python programming language, adding support for large, multi-dimensional arrays and matrices, along with a large collection of high-level mathematical functions to operate on these arrays.</w:t>
+      </w:r>
+      <w:r>
+        <w:rPr>
+          <w:rFonts w:ascii="Times New Roman" w:hAnsi="Times New Roman" w:cs="Times New Roman"/>
+          <w:sz w:val="24"/>
+          <w:szCs w:val="24"/>
+        </w:rPr>
+        <w:t xml:space="preserve"> </w:t>
+      </w:r>
+      <w:r>
+        <w:rPr>
+          <w:rFonts w:ascii="Times New Roman" w:hAnsi="Times New Roman" w:cs="Times New Roman"/>
+          <w:sz w:val="24"/>
+          <w:szCs w:val="24"/>
+        </w:rPr>
+        <w:t>NumPy targets the CPython reference implementation of Python, which is a non-optimizing bytecode interpreter. Mathematical algorithms written for this version of Python often run much slower than compiled equivalents. NumPy address the slowness problem partly by providing multidimensional arrays and functions and operators that operate efficiently on arrays, requiring (re)writing some code, mostly inner loops using NumPy.</w:t>
+      </w:r>
+    </w:p>
+    <w:p>
+      <w:pPr>
+        <w:spacing w:line="360" w:lineRule="auto"/>
+        <w:jc w:val="both"/>
+        <w:rPr>
+          <w:rFonts w:ascii="Times New Roman" w:hAnsi="Times New Roman" w:cs="Times New Roman"/>
+          <w:sz w:val="24"/>
+          <w:szCs w:val="24"/>
+        </w:rPr>
+      </w:pPr>
+      <w:r>
+        <w:rPr>
+          <w:rFonts w:ascii="Times New Roman" w:hAnsi="Times New Roman" w:cs="Times New Roman"/>
+          <w:sz w:val="24"/>
+          <w:szCs w:val="24"/>
+        </w:rPr>
+        <w:t>NumPy is the fundamental package for scientific computing with Python. It contains among other things:</w:t>
+      </w:r>
+    </w:p>
+    <w:p>
+      <w:pPr>
+        <w:pStyle w:val="ListParagraph"/>
+        <w:numPr>
+          <w:ilvl w:val="0"/>
+          <w:numId w:val="7"/>
+        </w:numPr>
+        <w:spacing w:line="360" w:lineRule="auto"/>
+        <w:jc w:val="both"/>
+        <w:rPr>
+          <w:rFonts w:ascii="Times New Roman" w:hAnsi="Times New Roman" w:cs="Times New Roman"/>
+          <w:sz w:val="24"/>
+          <w:szCs w:val="24"/>
+        </w:rPr>
+      </w:pPr>
+      <w:r>
+        <w:rPr>
+          <w:rFonts w:ascii="Times New Roman" w:hAnsi="Times New Roman" w:cs="Times New Roman"/>
+          <w:sz w:val="24"/>
+          <w:szCs w:val="24"/>
+        </w:rPr>
+        <w:t>P</w:t>
+      </w:r>
+      <w:r>
+        <w:rPr>
+          <w:rFonts w:ascii="Times New Roman" w:hAnsi="Times New Roman" w:cs="Times New Roman"/>
+          <w:sz w:val="24"/>
+          <w:szCs w:val="24"/>
+        </w:rPr>
+        <w:t>owerful N-dimensional array object</w:t>
+      </w:r>
+    </w:p>
+    <w:p>
+      <w:pPr>
+        <w:pStyle w:val="ListParagraph"/>
+        <w:numPr>
+          <w:ilvl w:val="0"/>
+          <w:numId w:val="7"/>
+        </w:numPr>
+        <w:spacing w:line="360" w:lineRule="auto"/>
+        <w:jc w:val="both"/>
+        <w:rPr>
+          <w:rFonts w:ascii="Times New Roman" w:hAnsi="Times New Roman" w:cs="Times New Roman"/>
+          <w:sz w:val="24"/>
+          <w:szCs w:val="24"/>
+        </w:rPr>
+      </w:pPr>
+      <w:r>
+        <w:rPr>
+          <w:rFonts w:ascii="Times New Roman" w:hAnsi="Times New Roman" w:cs="Times New Roman"/>
+          <w:sz w:val="24"/>
+          <w:szCs w:val="24"/>
+        </w:rPr>
+        <w:t>S</w:t>
+      </w:r>
+      <w:r>
+        <w:rPr>
+          <w:rFonts w:ascii="Times New Roman" w:hAnsi="Times New Roman" w:cs="Times New Roman"/>
+          <w:sz w:val="24"/>
+          <w:szCs w:val="24"/>
+        </w:rPr>
+        <w:t>ophisticated (broadcasting) functions</w:t>
+      </w:r>
+    </w:p>
+    <w:p>
+      <w:pPr>
+        <w:pStyle w:val="ListParagraph"/>
+        <w:numPr>
+          <w:ilvl w:val="0"/>
+          <w:numId w:val="7"/>
+        </w:numPr>
+        <w:spacing w:line="360" w:lineRule="auto"/>
+        <w:jc w:val="both"/>
+        <w:rPr>
+          <w:rFonts w:ascii="Times New Roman" w:hAnsi="Times New Roman" w:cs="Times New Roman"/>
+          <w:sz w:val="24"/>
+          <w:szCs w:val="24"/>
+        </w:rPr>
+      </w:pPr>
+      <w:r>
+        <w:rPr>
+          <w:rFonts w:ascii="Times New Roman" w:hAnsi="Times New Roman" w:cs="Times New Roman"/>
+          <w:sz w:val="24"/>
+          <w:szCs w:val="24"/>
+        </w:rPr>
+        <w:t>T</w:t>
+      </w:r>
+      <w:r>
+        <w:rPr>
+          <w:rFonts w:ascii="Times New Roman" w:hAnsi="Times New Roman" w:cs="Times New Roman"/>
+          <w:sz w:val="24"/>
+          <w:szCs w:val="24"/>
+        </w:rPr>
+        <w:t>ools for integrating C/C++ and Fortran code</w:t>
+      </w:r>
+    </w:p>
+    <w:p>
+      <w:pPr>
+        <w:pStyle w:val="ListParagraph"/>
+        <w:numPr>
+          <w:ilvl w:val="0"/>
+          <w:numId w:val="7"/>
+        </w:numPr>
+        <w:spacing w:line="360" w:lineRule="auto"/>
+        <w:jc w:val="both"/>
+        <w:rPr>
+          <w:rFonts w:ascii="Times New Roman" w:hAnsi="Times New Roman" w:cs="Times New Roman"/>
+          <w:sz w:val="24"/>
+          <w:szCs w:val="24"/>
+        </w:rPr>
+      </w:pPr>
+      <w:r>
+        <w:rPr>
+          <w:rFonts w:ascii="Times New Roman" w:hAnsi="Times New Roman" w:cs="Times New Roman"/>
+          <w:sz w:val="24"/>
+          <w:szCs w:val="24"/>
+        </w:rPr>
+        <w:t>U</w:t>
+      </w:r>
+      <w:r>
+        <w:rPr>
+          <w:rFonts w:ascii="Times New Roman" w:hAnsi="Times New Roman" w:cs="Times New Roman"/>
+          <w:sz w:val="24"/>
+          <w:szCs w:val="24"/>
+        </w:rPr>
+        <w:t>seful linear algebra, Fourier transform, and random number capabilities</w:t>
+      </w:r>
+    </w:p>
+    <w:p>
+      <w:pPr>
+        <w:spacing w:line="360" w:lineRule="auto"/>
+        <w:jc w:val="both"/>
+        <w:rPr>
+          <w:rFonts w:ascii="Times New Roman" w:hAnsi="Times New Roman" w:cs="Times New Roman"/>
+          <w:sz w:val="24"/>
+          <w:szCs w:val="24"/>
+        </w:rPr>
+      </w:pPr>
+      <w:r>
+        <w:rPr>
+          <w:rFonts w:ascii="Times New Roman" w:hAnsi="Times New Roman" w:cs="Times New Roman"/>
+          <w:sz w:val="24"/>
+          <w:szCs w:val="24"/>
+        </w:rPr>
+        <w:t>Besides its obvious scientific uses, NumPy can also be used as an efficient multi-dimensional container of generic data. Arbitrary data-types can be defined. This allows NumPy to seamlessly and speedily integrate with a wide variety of databases.</w:t>
+      </w:r>
+    </w:p>
+    <w:p>
+      <w:pPr>
+        <w:spacing w:line="360" w:lineRule="auto"/>
+        <w:jc w:val="both"/>
+        <w:rPr>
+          <w:rFonts w:ascii="Times New Roman" w:hAnsi="Times New Roman" w:cs="Times New Roman"/>
+          <w:sz w:val="24"/>
+          <w:szCs w:val="24"/>
+        </w:rPr>
+      </w:pPr>
+      <w:r>
+        <w:rPr>
+          <w:rFonts w:ascii="Times New Roman" w:hAnsi="Times New Roman" w:cs="Times New Roman"/>
+          <w:sz w:val="24"/>
+          <w:szCs w:val="24"/>
+        </w:rPr>
+        <w:t xml:space="preserve">The main attraction of using NumPy is the fast and efficient processing of the NumPy arrays as compared to native Python lists. Performance in terms of processing time would have been much worse if NumPy wasn’t used. </w:t>
+      </w:r>
+      <w:r>
+        <w:rPr>
+          <w:rFonts w:ascii="Times New Roman" w:hAnsi="Times New Roman" w:cs="Times New Roman"/>
+          <w:sz w:val="24"/>
+          <w:szCs w:val="24"/>
+        </w:rPr>
+        <w:t xml:space="preserve">NumPy was used extensively in the project ranging from the extraction of features to the plotting of features against a suitable measure for visual representation. Features were extracted as NumPy arrays. They were processed as NumPy arrays using fast mathematical functions provided by NumPy. NumPy array functions were used to compute mean and variance of the features extracted. Both the baseline and proposed models accepted NumPy arrays as their input. And finally the results were obtained using NumPy arrays and the matplotlib graphs used NumPy array values </w:t>
+      </w:r>
+      <w:r>
+        <w:rPr>
+          <w:rFonts w:ascii="Times New Roman" w:hAnsi="Times New Roman" w:cs="Times New Roman"/>
+          <w:sz w:val="24"/>
+          <w:szCs w:val="24"/>
+        </w:rPr>
+        <w:t>as the values for plotting.</w:t>
+      </w:r>
+    </w:p>
+    <w:p>
+      <w:pPr>
+        <w:spacing w:line="480" w:lineRule="auto"/>
+        <w:jc w:val="both"/>
+        <w:rPr>
+          <w:rFonts w:ascii="Times New Roman" w:hAnsi="Times New Roman" w:cs="Times New Roman"/>
+          <w:sz w:val="36"/>
+          <w:szCs w:val="36"/>
+        </w:rPr>
+      </w:pPr>
+    </w:p>
+    <w:p>
+      <w:pPr>
+        <w:spacing w:line="480" w:lineRule="auto"/>
+        <w:jc w:val="both"/>
+        <w:rPr>
+          <w:rFonts w:ascii="Times New Roman" w:hAnsi="Times New Roman" w:cs="Times New Roman"/>
+          <w:sz w:val="36"/>
+          <w:szCs w:val="36"/>
+        </w:rPr>
+      </w:pPr>
       <w:bookmarkStart w:id="1" w:name="_GoBack"/>
       <w:bookmarkEnd w:id="1"/>
+      <w:r>
+        <w:rPr>
+          <w:rFonts w:ascii="Times New Roman" w:hAnsi="Times New Roman" w:cs="Times New Roman"/>
+          <w:sz w:val="36"/>
+          <w:szCs w:val="36"/>
+        </w:rPr>
+        <w:lastRenderedPageBreak/>
+        <w:t>matplotlib</w:t>
+      </w:r>
+    </w:p>
+    <w:p>
+      <w:pPr>
+        <w:spacing w:line="360" w:lineRule="auto"/>
+        <w:jc w:val="both"/>
+        <w:rPr>
+          <w:rFonts w:ascii="Times New Roman" w:hAnsi="Times New Roman" w:cs="Times New Roman"/>
+          <w:sz w:val="24"/>
+          <w:szCs w:val="24"/>
+        </w:rPr>
+      </w:pPr>
+      <w:r>
+        <w:rPr>
+          <w:rFonts w:ascii="Times New Roman" w:hAnsi="Times New Roman" w:cs="Times New Roman"/>
+          <w:sz w:val="24"/>
+          <w:szCs w:val="24"/>
+        </w:rPr>
+        <w:t xml:space="preserve">matplotlib is a plotting library for the Python programming language and its numerical mathematics extension NumPy. It provides an object-oriented API for embedding plots into applications using general-purpose GUI toolkits like Tkinter, wxPython, Qt, or </w:t>
+      </w:r>
+      <w:r>
+        <w:rPr>
+          <w:rFonts w:ascii="Times New Roman" w:hAnsi="Times New Roman" w:cs="Times New Roman"/>
+          <w:sz w:val="24"/>
+          <w:szCs w:val="24"/>
+        </w:rPr>
+        <w:t>GTK+.</w:t>
+      </w:r>
+      <w:r>
+        <w:rPr>
+          <w:rFonts w:ascii="Times New Roman" w:hAnsi="Times New Roman" w:cs="Times New Roman"/>
+          <w:sz w:val="24"/>
+          <w:szCs w:val="24"/>
+        </w:rPr>
+        <w:t xml:space="preserve"> </w:t>
+      </w:r>
+      <w:r>
+        <w:rPr>
+          <w:rFonts w:ascii="Times New Roman" w:hAnsi="Times New Roman" w:cs="Times New Roman"/>
+          <w:sz w:val="24"/>
+          <w:szCs w:val="24"/>
+        </w:rPr>
+        <w:t>It</w:t>
+      </w:r>
+      <w:r>
+        <w:rPr>
+          <w:rFonts w:ascii="Times New Roman" w:hAnsi="Times New Roman" w:cs="Times New Roman"/>
+          <w:sz w:val="24"/>
+          <w:szCs w:val="24"/>
+        </w:rPr>
+        <w:t>is a Python 2D plotting library which produces publication quality figures in a variety of hardcopy formats and interactive environments across platforms. Matplotlib can be used in Python scripts, the Python and IPython shell, the jupyter notebook, web application servers, and four graphical user interface toolkits.</w:t>
+      </w:r>
+      <w:r>
+        <w:rPr>
+          <w:rFonts w:ascii="Times New Roman" w:hAnsi="Times New Roman" w:cs="Times New Roman"/>
+          <w:sz w:val="24"/>
+          <w:szCs w:val="24"/>
+        </w:rPr>
+        <w:t xml:space="preserve"> </w:t>
+      </w:r>
+      <w:r>
+        <w:rPr>
+          <w:rFonts w:ascii="Times New Roman" w:hAnsi="Times New Roman" w:cs="Times New Roman"/>
+          <w:sz w:val="24"/>
+          <w:szCs w:val="24"/>
+        </w:rPr>
+        <w:t xml:space="preserve">Matplotlib tries to make easy things easy and hard things possible. You can generate plots, histograms, power spectra, bar charts, errorcharts, scatterplots, etc., with just a few lines of code. </w:t>
+      </w:r>
+    </w:p>
+    <w:p>
+      <w:pPr>
+        <w:spacing w:line="360" w:lineRule="auto"/>
+        <w:jc w:val="both"/>
+        <w:rPr>
+          <w:rFonts w:ascii="Times New Roman" w:hAnsi="Times New Roman" w:cs="Times New Roman"/>
+          <w:sz w:val="24"/>
+          <w:szCs w:val="24"/>
+        </w:rPr>
+      </w:pPr>
+    </w:p>
+    <w:p>
+      <w:pPr>
+        <w:spacing w:line="360" w:lineRule="auto"/>
+        <w:jc w:val="both"/>
+        <w:rPr>
+          <w:rFonts w:ascii="Times New Roman" w:hAnsi="Times New Roman" w:cs="Times New Roman"/>
+          <w:sz w:val="24"/>
+          <w:szCs w:val="24"/>
+        </w:rPr>
+      </w:pPr>
+      <w:r>
+        <w:rPr>
+          <w:rFonts w:ascii="Times New Roman" w:hAnsi="Times New Roman" w:cs="Times New Roman"/>
+          <w:sz w:val="24"/>
+          <w:szCs w:val="24"/>
+        </w:rPr>
+        <w:t>The main advantage of matplotlib is the ease of usability and vast functions available for plotting. We used matplotlib for the visual representation of real time spoken language identification.</w:t>
+      </w:r>
+      <w:r>
+        <w:rPr>
+          <w:rFonts w:ascii="Times New Roman" w:hAnsi="Times New Roman" w:cs="Times New Roman"/>
+          <w:sz w:val="24"/>
+          <w:szCs w:val="24"/>
+        </w:rPr>
+        <w:br/>
+        <w:t xml:space="preserve">It displays the predicted language at each second interval using the model built and running the prediction in a multiple threads. The predicted language was shown using a graph. Matplotlib provided easy methods to plot the graph that varies with time. </w:t>
+      </w:r>
     </w:p>
     <w:sectPr>
       <w:pgSz w:w="12240" w:h="15840"/>
@@ -2986,9 +3826,122 @@
     </w:lvl>
   </w:abstractNum>
   <w:abstractNum w:abstractNumId="2" w15:restartNumberingAfterBreak="0">
+    <w:nsid w:val="1EA962DB"/>
+    <w:multiLevelType w:val="hybridMultilevel"/>
+    <w:tmpl w:val="6A688462"/>
+    <w:lvl w:ilvl="0" w:tplc="04090001">
+      <w:start w:val="1"/>
+      <w:numFmt w:val="bullet"/>
+      <w:lvlText w:val=""/>
+      <w:lvlJc w:val="left"/>
+      <w:pPr>
+        <w:ind w:left="720" w:hanging="360"/>
+      </w:pPr>
+      <w:rPr>
+        <w:rFonts w:ascii="Symbol" w:hAnsi="Symbol" w:hint="default"/>
+      </w:rPr>
+    </w:lvl>
+    <w:lvl w:ilvl="1" w:tplc="04090003" w:tentative="1">
+      <w:start w:val="1"/>
+      <w:numFmt w:val="bullet"/>
+      <w:lvlText w:val="o"/>
+      <w:lvlJc w:val="left"/>
+      <w:pPr>
+        <w:ind w:left="1440" w:hanging="360"/>
+      </w:pPr>
+      <w:rPr>
+        <w:rFonts w:ascii="Courier New" w:hAnsi="Courier New" w:cs="Courier New" w:hint="default"/>
+      </w:rPr>
+    </w:lvl>
+    <w:lvl w:ilvl="2" w:tplc="04090005" w:tentative="1">
+      <w:start w:val="1"/>
+      <w:numFmt w:val="bullet"/>
+      <w:lvlText w:val=""/>
+      <w:lvlJc w:val="left"/>
+      <w:pPr>
+        <w:ind w:left="2160" w:hanging="360"/>
+      </w:pPr>
+      <w:rPr>
+        <w:rFonts w:ascii="Wingdings" w:hAnsi="Wingdings" w:hint="default"/>
+      </w:rPr>
+    </w:lvl>
+    <w:lvl w:ilvl="3" w:tplc="04090001" w:tentative="1">
+      <w:start w:val="1"/>
+      <w:numFmt w:val="bullet"/>
+      <w:lvlText w:val=""/>
+      <w:lvlJc w:val="left"/>
+      <w:pPr>
+        <w:ind w:left="2880" w:hanging="360"/>
+      </w:pPr>
+      <w:rPr>
+        <w:rFonts w:ascii="Symbol" w:hAnsi="Symbol" w:hint="default"/>
+      </w:rPr>
+    </w:lvl>
+    <w:lvl w:ilvl="4" w:tplc="04090003" w:tentative="1">
+      <w:start w:val="1"/>
+      <w:numFmt w:val="bullet"/>
+      <w:lvlText w:val="o"/>
+      <w:lvlJc w:val="left"/>
+      <w:pPr>
+        <w:ind w:left="3600" w:hanging="360"/>
+      </w:pPr>
+      <w:rPr>
+        <w:rFonts w:ascii="Courier New" w:hAnsi="Courier New" w:cs="Courier New" w:hint="default"/>
+      </w:rPr>
+    </w:lvl>
+    <w:lvl w:ilvl="5" w:tplc="04090005" w:tentative="1">
+      <w:start w:val="1"/>
+      <w:numFmt w:val="bullet"/>
+      <w:lvlText w:val=""/>
+      <w:lvlJc w:val="left"/>
+      <w:pPr>
+        <w:ind w:left="4320" w:hanging="360"/>
+      </w:pPr>
+      <w:rPr>
+        <w:rFonts w:ascii="Wingdings" w:hAnsi="Wingdings" w:hint="default"/>
+      </w:rPr>
+    </w:lvl>
+    <w:lvl w:ilvl="6" w:tplc="04090001" w:tentative="1">
+      <w:start w:val="1"/>
+      <w:numFmt w:val="bullet"/>
+      <w:lvlText w:val=""/>
+      <w:lvlJc w:val="left"/>
+      <w:pPr>
+        <w:ind w:left="5040" w:hanging="360"/>
+      </w:pPr>
+      <w:rPr>
+        <w:rFonts w:ascii="Symbol" w:hAnsi="Symbol" w:hint="default"/>
+      </w:rPr>
+    </w:lvl>
+    <w:lvl w:ilvl="7" w:tplc="04090003" w:tentative="1">
+      <w:start w:val="1"/>
+      <w:numFmt w:val="bullet"/>
+      <w:lvlText w:val="o"/>
+      <w:lvlJc w:val="left"/>
+      <w:pPr>
+        <w:ind w:left="5760" w:hanging="360"/>
+      </w:pPr>
+      <w:rPr>
+        <w:rFonts w:ascii="Courier New" w:hAnsi="Courier New" w:cs="Courier New" w:hint="default"/>
+      </w:rPr>
+    </w:lvl>
+    <w:lvl w:ilvl="8" w:tplc="04090005" w:tentative="1">
+      <w:start w:val="1"/>
+      <w:numFmt w:val="bullet"/>
+      <w:lvlText w:val=""/>
+      <w:lvlJc w:val="left"/>
+      <w:pPr>
+        <w:ind w:left="6480" w:hanging="360"/>
+      </w:pPr>
+      <w:rPr>
+        <w:rFonts w:ascii="Wingdings" w:hAnsi="Wingdings" w:hint="default"/>
+      </w:rPr>
+    </w:lvl>
+  </w:abstractNum>
+  <w:abstractNum w:abstractNumId="3" w15:restartNumberingAfterBreak="0">
     <w:nsid w:val="3AE52FA3"/>
     <w:multiLevelType w:val="hybridMultilevel"/>
-    <w:tmpl w:val="987C68AE"/>
+    <w:tmpl w:val="BCDE0076"/>
     <w:lvl w:ilvl="0" w:tplc="04090001">
       <w:start w:val="1"/>
       <w:numFmt w:val="bullet"/>
@@ -3098,7 +4051,7 @@
       </w:rPr>
     </w:lvl>
   </w:abstractNum>
-  <w:abstractNum w:abstractNumId="3" w15:restartNumberingAfterBreak="0">
+  <w:abstractNum w:abstractNumId="4" w15:restartNumberingAfterBreak="0">
     <w:nsid w:val="3C3B5F04"/>
     <w:multiLevelType w:val="hybridMultilevel"/>
     <w:tmpl w:val="D47A0800"/>
@@ -3211,7 +4164,7 @@
       </w:rPr>
     </w:lvl>
   </w:abstractNum>
-  <w:abstractNum w:abstractNumId="4" w15:restartNumberingAfterBreak="0">
+  <w:abstractNum w:abstractNumId="5" w15:restartNumberingAfterBreak="0">
     <w:nsid w:val="54B15BAD"/>
     <w:multiLevelType w:val="hybridMultilevel"/>
     <w:tmpl w:val="AE64C2CE"/>
@@ -3324,7 +4277,7 @@
       </w:rPr>
     </w:lvl>
   </w:abstractNum>
-  <w:abstractNum w:abstractNumId="5" w15:restartNumberingAfterBreak="0">
+  <w:abstractNum w:abstractNumId="6" w15:restartNumberingAfterBreak="0">
     <w:nsid w:val="65F110F2"/>
     <w:multiLevelType w:val="hybridMultilevel"/>
     <w:tmpl w:val="7EDE7BFA"/>
@@ -3441,18 +4394,21 @@
     <w:abstractNumId w:val="1"/>
   </w:num>
   <w:num w:numId="2">
-    <w:abstractNumId w:val="3"/>
+    <w:abstractNumId w:val="4"/>
   </w:num>
   <w:num w:numId="3">
     <w:abstractNumId w:val="0"/>
   </w:num>
   <w:num w:numId="4">
+    <w:abstractNumId w:val="6"/>
+  </w:num>
+  <w:num w:numId="5">
     <w:abstractNumId w:val="5"/>
   </w:num>
-  <w:num w:numId="5">
-    <w:abstractNumId w:val="4"/>
+  <w:num w:numId="6">
+    <w:abstractNumId w:val="3"/>
   </w:num>
-  <w:num w:numId="6">
+  <w:num w:numId="7">
     <w:abstractNumId w:val="2"/>
   </w:num>
 </w:numbering>

</xml_diff>